<commit_message>
Update Note di progettazione.docx
</commit_message>
<xml_diff>
--- a/docs/Note di progettazione.docx
+++ b/docs/Note di progettazione.docx
@@ -367,7 +367,25 @@
                 <w:lang w:eastAsia="it-IT"/>
                 <w14:ligatures w14:val="none"/>
               </w:rPr>
-              <w:t xml:space="preserve">Segnale freno (Out </w:t>
+              <w:t>Segnale freno (Out</w:t>
+            </w:r>
+            <w:r>
+              <w:rPr>
+                <w:rFonts w:ascii="Calibri" w:eastAsia="Times New Roman" w:hAnsi="Calibri" w:cs="Calibri"/>
+                <w:kern w:val="0"/>
+                <w:lang w:eastAsia="it-IT"/>
+                <w14:ligatures w14:val="none"/>
+              </w:rPr>
+              <w:t>put</w:t>
+            </w:r>
+            <w:r>
+              <w:rPr>
+                <w:rFonts w:ascii="Calibri" w:eastAsia="Times New Roman" w:hAnsi="Calibri" w:cs="Calibri"/>
+                <w:kern w:val="0"/>
+                <w:lang w:eastAsia="it-IT"/>
+                <w14:ligatures w14:val="none"/>
+              </w:rPr>
+              <w:t xml:space="preserve"> </w:t>
             </w:r>
             <w:proofErr w:type="spellStart"/>
             <w:r>
@@ -424,16 +442,25 @@
                 <w:lang w:eastAsia="it-IT"/>
                 <w14:ligatures w14:val="none"/>
               </w:rPr>
-              <w:t>Segnale acceleratore</w:t>
-            </w:r>
-            <w:r>
-              <w:rPr>
-                <w:rFonts w:ascii="Calibri" w:eastAsia="Times New Roman" w:hAnsi="Calibri" w:cs="Calibri"/>
-                <w:kern w:val="0"/>
-                <w:lang w:eastAsia="it-IT"/>
-                <w14:ligatures w14:val="none"/>
-              </w:rPr>
-              <w:t xml:space="preserve"> (Out </w:t>
+              <w:t>Segnale acceleratore (Out</w:t>
+            </w:r>
+            <w:r>
+              <w:rPr>
+                <w:rFonts w:ascii="Calibri" w:eastAsia="Times New Roman" w:hAnsi="Calibri" w:cs="Calibri"/>
+                <w:kern w:val="0"/>
+                <w:lang w:eastAsia="it-IT"/>
+                <w14:ligatures w14:val="none"/>
+              </w:rPr>
+              <w:t>put</w:t>
+            </w:r>
+            <w:r>
+              <w:rPr>
+                <w:rFonts w:ascii="Calibri" w:eastAsia="Times New Roman" w:hAnsi="Calibri" w:cs="Calibri"/>
+                <w:kern w:val="0"/>
+                <w:lang w:eastAsia="it-IT"/>
+                <w14:ligatures w14:val="none"/>
+              </w:rPr>
+              <w:t xml:space="preserve"> </w:t>
             </w:r>
             <w:proofErr w:type="spellStart"/>
             <w:r>
@@ -542,25 +569,7 @@
                 <w:lang w:eastAsia="it-IT"/>
                 <w14:ligatures w14:val="none"/>
               </w:rPr>
-              <w:t xml:space="preserve"> freno </w:t>
-            </w:r>
-            <w:r>
-              <w:rPr>
-                <w:rFonts w:ascii="Calibri" w:eastAsia="Times New Roman" w:hAnsi="Calibri" w:cs="Calibri"/>
-                <w:kern w:val="0"/>
-                <w:lang w:eastAsia="it-IT"/>
-                <w14:ligatures w14:val="none"/>
-              </w:rPr>
-              <w:t>&gt;</w:t>
-            </w:r>
-            <w:r>
-              <w:rPr>
-                <w:rFonts w:ascii="Calibri" w:eastAsia="Times New Roman" w:hAnsi="Calibri" w:cs="Calibri"/>
-                <w:kern w:val="0"/>
-                <w:lang w:eastAsia="it-IT"/>
-                <w14:ligatures w14:val="none"/>
-              </w:rPr>
-              <w:t xml:space="preserve"> </w:t>
+              <w:t xml:space="preserve"> freno &gt; </w:t>
             </w:r>
             <w:r>
               <w:rPr>
@@ -733,25 +742,7 @@
                 <w:lang w:eastAsia="it-IT"/>
                 <w14:ligatures w14:val="none"/>
               </w:rPr>
-              <w:t xml:space="preserve"> freno </w:t>
-            </w:r>
-            <w:r>
-              <w:rPr>
-                <w:rFonts w:ascii="Calibri" w:eastAsia="Times New Roman" w:hAnsi="Calibri" w:cs="Calibri"/>
-                <w:kern w:val="0"/>
-                <w:lang w:eastAsia="it-IT"/>
-                <w14:ligatures w14:val="none"/>
-              </w:rPr>
-              <w:t>&gt;</w:t>
-            </w:r>
-            <w:r>
-              <w:rPr>
-                <w:rFonts w:ascii="Calibri" w:eastAsia="Times New Roman" w:hAnsi="Calibri" w:cs="Calibri"/>
-                <w:kern w:val="0"/>
-                <w:lang w:eastAsia="it-IT"/>
-                <w14:ligatures w14:val="none"/>
-              </w:rPr>
-              <w:t xml:space="preserve"> </w:t>
+              <w:t xml:space="preserve"> freno &gt; </w:t>
             </w:r>
             <w:r>
               <w:rPr>
@@ -924,25 +915,7 @@
                 <w:lang w:eastAsia="it-IT"/>
                 <w14:ligatures w14:val="none"/>
               </w:rPr>
-              <w:t xml:space="preserve"> freno </w:t>
-            </w:r>
-            <w:r>
-              <w:rPr>
-                <w:rFonts w:ascii="Calibri" w:eastAsia="Times New Roman" w:hAnsi="Calibri" w:cs="Calibri"/>
-                <w:kern w:val="0"/>
-                <w:lang w:eastAsia="it-IT"/>
-                <w14:ligatures w14:val="none"/>
-              </w:rPr>
-              <w:t>&lt;</w:t>
-            </w:r>
-            <w:r>
-              <w:rPr>
-                <w:rFonts w:ascii="Calibri" w:eastAsia="Times New Roman" w:hAnsi="Calibri" w:cs="Calibri"/>
-                <w:kern w:val="0"/>
-                <w:lang w:eastAsia="it-IT"/>
-                <w14:ligatures w14:val="none"/>
-              </w:rPr>
-              <w:t xml:space="preserve"> </w:t>
+              <w:t xml:space="preserve"> freno &lt; </w:t>
             </w:r>
             <w:r>
               <w:rPr>
@@ -1115,25 +1088,7 @@
                 <w:lang w:eastAsia="it-IT"/>
                 <w14:ligatures w14:val="none"/>
               </w:rPr>
-              <w:t xml:space="preserve"> freno </w:t>
-            </w:r>
-            <w:r>
-              <w:rPr>
-                <w:rFonts w:ascii="Calibri" w:eastAsia="Times New Roman" w:hAnsi="Calibri" w:cs="Calibri"/>
-                <w:kern w:val="0"/>
-                <w:lang w:eastAsia="it-IT"/>
-                <w14:ligatures w14:val="none"/>
-              </w:rPr>
-              <w:t>&lt;</w:t>
-            </w:r>
-            <w:r>
-              <w:rPr>
-                <w:rFonts w:ascii="Calibri" w:eastAsia="Times New Roman" w:hAnsi="Calibri" w:cs="Calibri"/>
-                <w:kern w:val="0"/>
-                <w:lang w:eastAsia="it-IT"/>
-                <w14:ligatures w14:val="none"/>
-              </w:rPr>
-              <w:t xml:space="preserve"> </w:t>
+              <w:t xml:space="preserve"> freno &lt; </w:t>
             </w:r>
             <w:r>
               <w:rPr>
@@ -1596,7 +1551,25 @@
                 <w:lang w:eastAsia="it-IT"/>
                 <w14:ligatures w14:val="none"/>
               </w:rPr>
-              <w:t xml:space="preserve">Segnale freno (Out </w:t>
+              <w:t>Segnale freno (Out</w:t>
+            </w:r>
+            <w:r>
+              <w:rPr>
+                <w:rFonts w:ascii="Calibri" w:eastAsia="Times New Roman" w:hAnsi="Calibri" w:cs="Calibri"/>
+                <w:kern w:val="0"/>
+                <w:lang w:eastAsia="it-IT"/>
+                <w14:ligatures w14:val="none"/>
+              </w:rPr>
+              <w:t>put</w:t>
+            </w:r>
+            <w:r>
+              <w:rPr>
+                <w:rFonts w:ascii="Calibri" w:eastAsia="Times New Roman" w:hAnsi="Calibri" w:cs="Calibri"/>
+                <w:kern w:val="0"/>
+                <w:lang w:eastAsia="it-IT"/>
+                <w14:ligatures w14:val="none"/>
+              </w:rPr>
+              <w:t xml:space="preserve"> </w:t>
             </w:r>
             <w:proofErr w:type="spellStart"/>
             <w:r>
@@ -1653,7 +1626,25 @@
                 <w:lang w:eastAsia="it-IT"/>
                 <w14:ligatures w14:val="none"/>
               </w:rPr>
-              <w:t xml:space="preserve">Segnale acceleratore (Out </w:t>
+              <w:t>Segnale acceleratore (Out</w:t>
+            </w:r>
+            <w:r>
+              <w:rPr>
+                <w:rFonts w:ascii="Calibri" w:eastAsia="Times New Roman" w:hAnsi="Calibri" w:cs="Calibri"/>
+                <w:kern w:val="0"/>
+                <w:lang w:eastAsia="it-IT"/>
+                <w14:ligatures w14:val="none"/>
+              </w:rPr>
+              <w:t>put</w:t>
+            </w:r>
+            <w:r>
+              <w:rPr>
+                <w:rFonts w:ascii="Calibri" w:eastAsia="Times New Roman" w:hAnsi="Calibri" w:cs="Calibri"/>
+                <w:kern w:val="0"/>
+                <w:lang w:eastAsia="it-IT"/>
+                <w14:ligatures w14:val="none"/>
+              </w:rPr>
+              <w:t xml:space="preserve"> </w:t>
             </w:r>
             <w:proofErr w:type="spellStart"/>
             <w:r>
@@ -1773,6 +1764,15 @@
               </w:rPr>
               <w:t>soglia</w:t>
             </w:r>
+            <w:r>
+              <w:rPr>
+                <w:rFonts w:ascii="Calibri" w:eastAsia="Times New Roman" w:hAnsi="Calibri" w:cs="Calibri"/>
+                <w:kern w:val="0"/>
+                <w:lang w:eastAsia="it-IT"/>
+                <w14:ligatures w14:val="none"/>
+              </w:rPr>
+              <w:t xml:space="preserve"> (0)</w:t>
+            </w:r>
           </w:p>
         </w:tc>
         <w:tc>
@@ -1828,6 +1828,15 @@
                 <w14:ligatures w14:val="none"/>
               </w:rPr>
               <w:t xml:space="preserve"> soglia</w:t>
+            </w:r>
+            <w:r>
+              <w:rPr>
+                <w:rFonts w:ascii="Calibri" w:eastAsia="Times New Roman" w:hAnsi="Calibri" w:cs="Calibri"/>
+                <w:kern w:val="0"/>
+                <w:lang w:eastAsia="it-IT"/>
+                <w14:ligatures w14:val="none"/>
+              </w:rPr>
+              <w:t xml:space="preserve"> (0)</w:t>
             </w:r>
           </w:p>
         </w:tc>
@@ -1928,6 +1937,15 @@
               </w:rPr>
               <w:t>soglia</w:t>
             </w:r>
+            <w:r>
+              <w:rPr>
+                <w:rFonts w:ascii="Calibri" w:eastAsia="Times New Roman" w:hAnsi="Calibri" w:cs="Calibri"/>
+                <w:kern w:val="0"/>
+                <w:lang w:eastAsia="it-IT"/>
+                <w14:ligatures w14:val="none"/>
+              </w:rPr>
+              <w:t xml:space="preserve"> (0)</w:t>
+            </w:r>
           </w:p>
         </w:tc>
         <w:tc>
@@ -1965,6 +1983,15 @@
                 <w14:ligatures w14:val="none"/>
               </w:rPr>
               <w:t>Acceleratore &gt; soglia</w:t>
+            </w:r>
+            <w:r>
+              <w:rPr>
+                <w:rFonts w:ascii="Calibri" w:eastAsia="Times New Roman" w:hAnsi="Calibri" w:cs="Calibri"/>
+                <w:kern w:val="0"/>
+                <w:lang w:eastAsia="it-IT"/>
+                <w14:ligatures w14:val="none"/>
+              </w:rPr>
+              <w:t xml:space="preserve"> (1)</w:t>
             </w:r>
           </w:p>
         </w:tc>
@@ -2054,25 +2081,7 @@
                 <w:lang w:eastAsia="it-IT"/>
                 <w14:ligatures w14:val="none"/>
               </w:rPr>
-              <w:t xml:space="preserve"> freno </w:t>
-            </w:r>
-            <w:r>
-              <w:rPr>
-                <w:rFonts w:ascii="Calibri" w:eastAsia="Times New Roman" w:hAnsi="Calibri" w:cs="Calibri"/>
-                <w:kern w:val="0"/>
-                <w:lang w:eastAsia="it-IT"/>
-                <w14:ligatures w14:val="none"/>
-              </w:rPr>
-              <w:t>&gt;</w:t>
-            </w:r>
-            <w:r>
-              <w:rPr>
-                <w:rFonts w:ascii="Calibri" w:eastAsia="Times New Roman" w:hAnsi="Calibri" w:cs="Calibri"/>
-                <w:kern w:val="0"/>
-                <w:lang w:eastAsia="it-IT"/>
-                <w14:ligatures w14:val="none"/>
-              </w:rPr>
-              <w:t xml:space="preserve"> </w:t>
+              <w:t xml:space="preserve"> freno &gt; </w:t>
             </w:r>
             <w:r>
               <w:rPr>
@@ -2082,6 +2091,15 @@
                 <w14:ligatures w14:val="none"/>
               </w:rPr>
               <w:t>soglia</w:t>
+            </w:r>
+            <w:r>
+              <w:rPr>
+                <w:rFonts w:ascii="Calibri" w:eastAsia="Times New Roman" w:hAnsi="Calibri" w:cs="Calibri"/>
+                <w:kern w:val="0"/>
+                <w:lang w:eastAsia="it-IT"/>
+                <w14:ligatures w14:val="none"/>
+              </w:rPr>
+              <w:t xml:space="preserve"> (1)</w:t>
             </w:r>
           </w:p>
         </w:tc>
@@ -2138,6 +2156,15 @@
                 <w14:ligatures w14:val="none"/>
               </w:rPr>
               <w:t xml:space="preserve"> soglia</w:t>
+            </w:r>
+            <w:r>
+              <w:rPr>
+                <w:rFonts w:ascii="Calibri" w:eastAsia="Times New Roman" w:hAnsi="Calibri" w:cs="Calibri"/>
+                <w:kern w:val="0"/>
+                <w:lang w:eastAsia="it-IT"/>
+                <w14:ligatures w14:val="none"/>
+              </w:rPr>
+              <w:t xml:space="preserve"> (0)</w:t>
             </w:r>
           </w:p>
         </w:tc>
@@ -2227,25 +2254,7 @@
                 <w:lang w:eastAsia="it-IT"/>
                 <w14:ligatures w14:val="none"/>
               </w:rPr>
-              <w:t xml:space="preserve"> freno </w:t>
-            </w:r>
-            <w:r>
-              <w:rPr>
-                <w:rFonts w:ascii="Calibri" w:eastAsia="Times New Roman" w:hAnsi="Calibri" w:cs="Calibri"/>
-                <w:kern w:val="0"/>
-                <w:lang w:eastAsia="it-IT"/>
-                <w14:ligatures w14:val="none"/>
-              </w:rPr>
-              <w:t>&gt;</w:t>
-            </w:r>
-            <w:r>
-              <w:rPr>
-                <w:rFonts w:ascii="Calibri" w:eastAsia="Times New Roman" w:hAnsi="Calibri" w:cs="Calibri"/>
-                <w:kern w:val="0"/>
-                <w:lang w:eastAsia="it-IT"/>
-                <w14:ligatures w14:val="none"/>
-              </w:rPr>
-              <w:t xml:space="preserve"> </w:t>
+              <w:t xml:space="preserve"> freno &gt; </w:t>
             </w:r>
             <w:r>
               <w:rPr>
@@ -2255,6 +2264,15 @@
                 <w14:ligatures w14:val="none"/>
               </w:rPr>
               <w:t>soglia</w:t>
+            </w:r>
+            <w:r>
+              <w:rPr>
+                <w:rFonts w:ascii="Calibri" w:eastAsia="Times New Roman" w:hAnsi="Calibri" w:cs="Calibri"/>
+                <w:kern w:val="0"/>
+                <w:lang w:eastAsia="it-IT"/>
+                <w14:ligatures w14:val="none"/>
+              </w:rPr>
+              <w:t xml:space="preserve"> (1)</w:t>
             </w:r>
           </w:p>
         </w:tc>
@@ -2293,6 +2311,15 @@
                 <w14:ligatures w14:val="none"/>
               </w:rPr>
               <w:t>Acceleratore &gt; soglia</w:t>
+            </w:r>
+            <w:r>
+              <w:rPr>
+                <w:rFonts w:ascii="Calibri" w:eastAsia="Times New Roman" w:hAnsi="Calibri" w:cs="Calibri"/>
+                <w:kern w:val="0"/>
+                <w:lang w:eastAsia="it-IT"/>
+                <w14:ligatures w14:val="none"/>
+              </w:rPr>
+              <w:t xml:space="preserve"> (1)</w:t>
             </w:r>
           </w:p>
         </w:tc>

</xml_diff>

<commit_message>
documentazione e schema a blocchi
preview
</commit_message>
<xml_diff>
--- a/docs/Note di progettazione.docx
+++ b/docs/Note di progettazione.docx
@@ -35,18 +35,11 @@
         <w:spacing w:after="0" w:line="240" w:lineRule="auto"/>
         <w:rPr>
           <w:rFonts w:ascii="Calibri" w:eastAsia="Times New Roman" w:hAnsi="Calibri" w:cs="Calibri"/>
-          <w:kern w:val="0"/>
-          <w:lang w:eastAsia="it-IT"/>
-          <w14:ligatures w14:val="none"/>
-        </w:rPr>
-      </w:pPr>
-    </w:p>
-    <w:p>
-      <w:pPr>
-        <w:spacing w:after="0" w:line="240" w:lineRule="auto"/>
-        <w:rPr>
-          <w:rFonts w:ascii="Calibri" w:eastAsia="Times New Roman" w:hAnsi="Calibri" w:cs="Calibri"/>
-          <w:kern w:val="0"/>
+          <w:b/>
+          <w:bCs/>
+          <w:kern w:val="0"/>
+          <w:sz w:val="28"/>
+          <w:szCs w:val="28"/>
           <w:lang w:eastAsia="it-IT"/>
           <w14:ligatures w14:val="none"/>
         </w:rPr>
@@ -54,11 +47,897 @@
       <w:r>
         <w:rPr>
           <w:rFonts w:ascii="Calibri" w:eastAsia="Times New Roman" w:hAnsi="Calibri" w:cs="Calibri"/>
-          <w:kern w:val="0"/>
-          <w:lang w:eastAsia="it-IT"/>
-          <w14:ligatures w14:val="none"/>
-        </w:rPr>
-        <w:t>Quando tutte le condizioni sono soddisfatte il segnale è 1</w:t>
+          <w:b/>
+          <w:bCs/>
+          <w:kern w:val="0"/>
+          <w:sz w:val="28"/>
+          <w:szCs w:val="28"/>
+          <w:lang w:eastAsia="it-IT"/>
+          <w14:ligatures w14:val="none"/>
+        </w:rPr>
+        <w:t>REGOLE</w:t>
+      </w:r>
+    </w:p>
+    <w:p>
+      <w:pPr>
+        <w:spacing w:after="0" w:line="240" w:lineRule="auto"/>
+        <w:rPr>
+          <w:rFonts w:ascii="Calibri" w:eastAsia="Times New Roman" w:hAnsi="Calibri" w:cs="Calibri"/>
+          <w:b/>
+          <w:bCs/>
+          <w:kern w:val="0"/>
+          <w:sz w:val="28"/>
+          <w:szCs w:val="28"/>
+          <w:lang w:eastAsia="it-IT"/>
+          <w14:ligatures w14:val="none"/>
+        </w:rPr>
+      </w:pPr>
+    </w:p>
+    <w:p>
+      <w:pPr>
+        <w:spacing w:after="0" w:line="240" w:lineRule="auto"/>
+        <w:rPr>
+          <w:rFonts w:ascii="Calibri" w:eastAsia="Times New Roman" w:hAnsi="Calibri" w:cs="Calibri"/>
+          <w:kern w:val="0"/>
+          <w:lang w:eastAsia="it-IT"/>
+          <w14:ligatures w14:val="none"/>
+        </w:rPr>
+      </w:pPr>
+      <w:r>
+        <w:rPr>
+          <w:rFonts w:ascii="Calibri" w:eastAsia="Times New Roman" w:hAnsi="Calibri" w:cs="Calibri"/>
+          <w:kern w:val="0"/>
+          <w:lang w:eastAsia="it-IT"/>
+          <w14:ligatures w14:val="none"/>
+        </w:rPr>
+        <w:t>Deve essere alimentato direttamente dal LVMS</w:t>
+      </w:r>
+    </w:p>
+    <w:p>
+      <w:pPr>
+        <w:spacing w:after="0" w:line="240" w:lineRule="auto"/>
+        <w:rPr>
+          <w:rFonts w:ascii="Calibri" w:eastAsia="Times New Roman" w:hAnsi="Calibri" w:cs="Calibri"/>
+          <w:kern w:val="0"/>
+          <w:lang w:eastAsia="it-IT"/>
+          <w14:ligatures w14:val="none"/>
+        </w:rPr>
+      </w:pPr>
+      <w:r>
+        <w:rPr>
+          <w:rFonts w:ascii="Calibri" w:eastAsia="Times New Roman" w:hAnsi="Calibri" w:cs="Calibri"/>
+          <w:kern w:val="0"/>
+          <w:lang w:eastAsia="it-IT"/>
+          <w14:ligatures w14:val="none"/>
+        </w:rPr>
+        <w:t>I segnali devono entrare direttamente nel BSPD senza passare da altri dispositivi</w:t>
+      </w:r>
+    </w:p>
+    <w:p>
+      <w:pPr>
+        <w:spacing w:after="0" w:line="240" w:lineRule="auto"/>
+        <w:rPr>
+          <w:rFonts w:ascii="Calibri" w:eastAsia="Times New Roman" w:hAnsi="Calibri" w:cs="Calibri"/>
+          <w:kern w:val="0"/>
+          <w:lang w:eastAsia="it-IT"/>
+          <w14:ligatures w14:val="none"/>
+        </w:rPr>
+      </w:pPr>
+    </w:p>
+    <w:p>
+      <w:pPr>
+        <w:spacing w:after="0" w:line="240" w:lineRule="auto"/>
+        <w:rPr>
+          <w:rFonts w:ascii="Calibri" w:eastAsia="Times New Roman" w:hAnsi="Calibri" w:cs="Calibri"/>
+          <w:kern w:val="0"/>
+          <w:lang w:eastAsia="it-IT"/>
+          <w14:ligatures w14:val="none"/>
+        </w:rPr>
+      </w:pPr>
+    </w:p>
+    <w:p>
+      <w:pPr>
+        <w:spacing w:after="0" w:line="240" w:lineRule="auto"/>
+        <w:rPr>
+          <w:rFonts w:ascii="Calibri" w:eastAsia="Times New Roman" w:hAnsi="Calibri" w:cs="Calibri"/>
+          <w:kern w:val="0"/>
+          <w:lang w:eastAsia="it-IT"/>
+          <w14:ligatures w14:val="none"/>
+        </w:rPr>
+      </w:pPr>
+      <w:r>
+        <w:rPr>
+          <w:rFonts w:ascii="Calibri" w:eastAsia="Times New Roman" w:hAnsi="Calibri" w:cs="Calibri"/>
+          <w:kern w:val="0"/>
+          <w:lang w:eastAsia="it-IT"/>
+          <w14:ligatures w14:val="none"/>
+        </w:rPr>
+        <w:t>BSPD apre SDC (shutdown circuit) quando</w:t>
+      </w:r>
+      <w:r>
+        <w:rPr>
+          <w:rFonts w:ascii="Calibri" w:eastAsia="Times New Roman" w:hAnsi="Calibri" w:cs="Calibri"/>
+          <w:kern w:val="0"/>
+          <w:lang w:eastAsia="it-IT"/>
+          <w14:ligatures w14:val="none"/>
+        </w:rPr>
+        <w:t xml:space="preserve"> </w:t>
+      </w:r>
+      <w:r>
+        <w:rPr>
+          <w:rFonts w:ascii="Calibri" w:eastAsia="Times New Roman" w:hAnsi="Calibri" w:cs="Calibri"/>
+          <w:kern w:val="0"/>
+          <w:lang w:eastAsia="it-IT"/>
+          <w14:ligatures w14:val="none"/>
+        </w:rPr>
+        <w:t>c’è hard braking</w:t>
+      </w:r>
+      <w:r>
+        <w:rPr>
+          <w:rFonts w:ascii="Calibri" w:eastAsia="Times New Roman" w:hAnsi="Calibri" w:cs="Calibri"/>
+          <w:kern w:val="0"/>
+          <w:lang w:eastAsia="it-IT"/>
+          <w14:ligatures w14:val="none"/>
+        </w:rPr>
+        <w:t xml:space="preserve"> e potenza erogata ai motori &gt;=5KW</w:t>
+      </w:r>
+    </w:p>
+    <w:p>
+      <w:pPr>
+        <w:spacing w:after="0" w:line="240" w:lineRule="auto"/>
+        <w:rPr>
+          <w:rFonts w:ascii="Calibri" w:eastAsia="Times New Roman" w:hAnsi="Calibri" w:cs="Calibri"/>
+          <w:kern w:val="0"/>
+          <w:lang w:eastAsia="it-IT"/>
+          <w14:ligatures w14:val="none"/>
+        </w:rPr>
+      </w:pPr>
+    </w:p>
+    <w:p>
+      <w:pPr>
+        <w:spacing w:after="0" w:line="240" w:lineRule="auto"/>
+        <w:rPr>
+          <w:rFonts w:ascii="Calibri" w:eastAsia="Times New Roman" w:hAnsi="Calibri" w:cs="Calibri"/>
+          <w:kern w:val="0"/>
+          <w:lang w:eastAsia="it-IT"/>
+          <w14:ligatures w14:val="none"/>
+        </w:rPr>
+      </w:pPr>
+      <w:r>
+        <w:rPr>
+          <w:rFonts w:ascii="Calibri" w:eastAsia="Times New Roman" w:hAnsi="Calibri" w:cs="Calibri"/>
+          <w:kern w:val="0"/>
+          <w:lang w:eastAsia="it-IT"/>
+          <w14:ligatures w14:val="none"/>
+        </w:rPr>
+        <w:t>HARD BRAKING osservato da sensore di pressione del freno</w:t>
+      </w:r>
+    </w:p>
+    <w:p>
+      <w:pPr>
+        <w:spacing w:after="0" w:line="240" w:lineRule="auto"/>
+        <w:rPr>
+          <w:rFonts w:ascii="Calibri" w:eastAsia="Times New Roman" w:hAnsi="Calibri" w:cs="Calibri"/>
+          <w:kern w:val="0"/>
+          <w:lang w:eastAsia="it-IT"/>
+          <w14:ligatures w14:val="none"/>
+        </w:rPr>
+      </w:pPr>
+      <w:r>
+        <w:rPr>
+          <w:rFonts w:ascii="Calibri" w:eastAsia="Times New Roman" w:hAnsi="Calibri" w:cs="Calibri"/>
+          <w:kern w:val="0"/>
+          <w:lang w:eastAsia="it-IT"/>
+          <w14:ligatures w14:val="none"/>
+        </w:rPr>
+        <w:t xml:space="preserve">Scelta </w:t>
+      </w:r>
+      <w:r>
+        <w:rPr>
+          <w:rFonts w:ascii="Calibri" w:eastAsia="Times New Roman" w:hAnsi="Calibri" w:cs="Calibri"/>
+          <w:kern w:val="0"/>
+          <w:lang w:eastAsia="it-IT"/>
+          <w14:ligatures w14:val="none"/>
+        </w:rPr>
+        <w:t>Threshold per hard braking</w:t>
+      </w:r>
+      <w:r>
+        <w:rPr>
+          <w:rFonts w:ascii="Calibri" w:eastAsia="Times New Roman" w:hAnsi="Calibri" w:cs="Calibri"/>
+          <w:kern w:val="0"/>
+          <w:lang w:eastAsia="it-IT"/>
+          <w14:ligatures w14:val="none"/>
+        </w:rPr>
+        <w:t xml:space="preserve"> in modo tale che:</w:t>
+      </w:r>
+    </w:p>
+    <w:p>
+      <w:pPr>
+        <w:pStyle w:val="Paragrafoelenco"/>
+        <w:numPr>
+          <w:ilvl w:val="0"/>
+          <w:numId w:val="3"/>
+        </w:numPr>
+        <w:spacing w:after="0" w:line="240" w:lineRule="auto"/>
+        <w:rPr>
+          <w:rFonts w:ascii="Calibri" w:eastAsia="Times New Roman" w:hAnsi="Calibri" w:cs="Calibri"/>
+          <w:kern w:val="0"/>
+          <w:lang w:eastAsia="it-IT"/>
+          <w14:ligatures w14:val="none"/>
+        </w:rPr>
+      </w:pPr>
+      <w:r>
+        <w:rPr>
+          <w:rFonts w:ascii="Calibri" w:eastAsia="Times New Roman" w:hAnsi="Calibri" w:cs="Calibri"/>
+          <w:kern w:val="0"/>
+          <w:lang w:eastAsia="it-IT"/>
+          <w14:ligatures w14:val="none"/>
+        </w:rPr>
+        <w:t>non ci sono ruote bloccate</w:t>
+      </w:r>
+      <w:r>
+        <w:rPr>
+          <w:rFonts w:ascii="Calibri" w:eastAsia="Times New Roman" w:hAnsi="Calibri" w:cs="Calibri"/>
+          <w:kern w:val="0"/>
+          <w:lang w:eastAsia="it-IT"/>
+          <w14:ligatures w14:val="none"/>
+        </w:rPr>
+        <w:t xml:space="preserve"> (se a 25bar si bloccano devo stare più basso)</w:t>
+      </w:r>
+    </w:p>
+    <w:p>
+      <w:pPr>
+        <w:pStyle w:val="Paragrafoelenco"/>
+        <w:numPr>
+          <w:ilvl w:val="0"/>
+          <w:numId w:val="3"/>
+        </w:numPr>
+        <w:spacing w:after="0" w:line="240" w:lineRule="auto"/>
+        <w:rPr>
+          <w:rFonts w:ascii="Calibri" w:eastAsia="Times New Roman" w:hAnsi="Calibri" w:cs="Calibri"/>
+          <w:kern w:val="0"/>
+          <w:lang w:eastAsia="it-IT"/>
+          <w14:ligatures w14:val="none"/>
+        </w:rPr>
+      </w:pPr>
+      <w:r>
+        <w:rPr>
+          <w:rFonts w:ascii="Calibri" w:eastAsia="Times New Roman" w:hAnsi="Calibri" w:cs="Calibri"/>
+          <w:kern w:val="0"/>
+          <w:lang w:eastAsia="it-IT"/>
+          <w14:ligatures w14:val="none"/>
+        </w:rPr>
+        <w:t>la pressione è &lt;= 30 bar</w:t>
+      </w:r>
+    </w:p>
+    <w:p>
+      <w:pPr>
+        <w:spacing w:after="0" w:line="240" w:lineRule="auto"/>
+        <w:rPr>
+          <w:rFonts w:ascii="Calibri" w:eastAsia="Times New Roman" w:hAnsi="Calibri" w:cs="Calibri"/>
+          <w:kern w:val="0"/>
+          <w:lang w:eastAsia="it-IT"/>
+          <w14:ligatures w14:val="none"/>
+        </w:rPr>
+      </w:pPr>
+    </w:p>
+    <w:p>
+      <w:pPr>
+        <w:spacing w:after="0" w:line="240" w:lineRule="auto"/>
+        <w:rPr>
+          <w:rFonts w:ascii="Calibri" w:eastAsia="Times New Roman" w:hAnsi="Calibri" w:cs="Calibri"/>
+          <w:kern w:val="0"/>
+          <w:lang w:eastAsia="it-IT"/>
+          <w14:ligatures w14:val="none"/>
+        </w:rPr>
+      </w:pPr>
+      <w:r>
+        <w:rPr>
+          <w:rFonts w:ascii="Calibri" w:eastAsia="Times New Roman" w:hAnsi="Calibri" w:cs="Calibri"/>
+          <w:kern w:val="0"/>
+          <w:lang w:eastAsia="it-IT"/>
+          <w14:ligatures w14:val="none"/>
+        </w:rPr>
+        <w:t>Potenza erogata letta da un sensore di corrente DC</w:t>
+      </w:r>
+    </w:p>
+    <w:p>
+      <w:pPr>
+        <w:spacing w:after="0" w:line="240" w:lineRule="auto"/>
+        <w:rPr>
+          <w:rFonts w:ascii="Calibri" w:eastAsia="Times New Roman" w:hAnsi="Calibri" w:cs="Calibri"/>
+          <w:kern w:val="0"/>
+          <w:lang w:eastAsia="it-IT"/>
+          <w14:ligatures w14:val="none"/>
+        </w:rPr>
+      </w:pPr>
+      <w:r>
+        <w:rPr>
+          <w:rFonts w:ascii="Calibri" w:eastAsia="Times New Roman" w:hAnsi="Calibri" w:cs="Calibri"/>
+          <w:kern w:val="0"/>
+          <w:lang w:eastAsia="it-IT"/>
+          <w14:ligatures w14:val="none"/>
+        </w:rPr>
+        <w:t>Scelta Threshold equivalente a &lt;=5KW del per il massimo voltaggio del TS, cioè misuro i 5KW come soglia quando ho le batterie cariche al 100%</w:t>
+      </w:r>
+    </w:p>
+    <w:p>
+      <w:pPr>
+        <w:spacing w:after="0" w:line="240" w:lineRule="auto"/>
+        <w:rPr>
+          <w:rFonts w:ascii="Calibri" w:eastAsia="Times New Roman" w:hAnsi="Calibri" w:cs="Calibri"/>
+          <w:kern w:val="0"/>
+          <w:lang w:eastAsia="it-IT"/>
+          <w14:ligatures w14:val="none"/>
+        </w:rPr>
+      </w:pPr>
+    </w:p>
+    <w:p>
+      <w:pPr>
+        <w:spacing w:after="0" w:line="240" w:lineRule="auto"/>
+        <w:rPr>
+          <w:rFonts w:ascii="Calibri" w:eastAsia="Times New Roman" w:hAnsi="Calibri" w:cs="Calibri"/>
+          <w:kern w:val="0"/>
+          <w:lang w:eastAsia="it-IT"/>
+          <w14:ligatures w14:val="none"/>
+        </w:rPr>
+      </w:pPr>
+      <w:r>
+        <w:rPr>
+          <w:rFonts w:ascii="Calibri" w:eastAsia="Times New Roman" w:hAnsi="Calibri" w:cs="Calibri"/>
+          <w:kern w:val="0"/>
+          <w:lang w:eastAsia="it-IT"/>
+          <w14:ligatures w14:val="none"/>
+        </w:rPr>
+        <w:t>Devo poter disconnettere separatamente ogni sensore per le ispezioni</w:t>
+      </w:r>
+    </w:p>
+    <w:p>
+      <w:pPr>
+        <w:spacing w:after="0" w:line="240" w:lineRule="auto"/>
+        <w:rPr>
+          <w:rFonts w:ascii="Calibri" w:eastAsia="Times New Roman" w:hAnsi="Calibri" w:cs="Calibri"/>
+          <w:kern w:val="0"/>
+          <w:u w:val="single"/>
+          <w:lang w:eastAsia="it-IT"/>
+          <w14:ligatures w14:val="none"/>
+        </w:rPr>
+      </w:pPr>
+      <w:r>
+        <w:rPr>
+          <w:rFonts w:ascii="Calibri" w:eastAsia="Times New Roman" w:hAnsi="Calibri" w:cs="Calibri"/>
+          <w:kern w:val="0"/>
+          <w:lang w:eastAsia="it-IT"/>
+          <w14:ligatures w14:val="none"/>
+        </w:rPr>
+        <w:t>Nessuna parte del BSPD deve essere incluso nel TSAC (tractive system active light)</w:t>
+      </w:r>
+    </w:p>
+    <w:p>
+      <w:pPr>
+        <w:spacing w:after="0" w:line="240" w:lineRule="auto"/>
+        <w:rPr>
+          <w:rFonts w:ascii="Calibri" w:eastAsia="Times New Roman" w:hAnsi="Calibri" w:cs="Calibri"/>
+          <w:kern w:val="0"/>
+          <w:lang w:eastAsia="it-IT"/>
+          <w14:ligatures w14:val="none"/>
+        </w:rPr>
+      </w:pPr>
+    </w:p>
+    <w:p>
+      <w:pPr>
+        <w:spacing w:after="0" w:line="240" w:lineRule="auto"/>
+        <w:rPr>
+          <w:rFonts w:ascii="Calibri" w:eastAsia="Times New Roman" w:hAnsi="Calibri" w:cs="Calibri"/>
+          <w:kern w:val="0"/>
+          <w:lang w:eastAsia="it-IT"/>
+          <w14:ligatures w14:val="none"/>
+        </w:rPr>
+      </w:pPr>
+      <w:r>
+        <w:rPr>
+          <w:rFonts w:ascii="Calibri" w:eastAsia="Times New Roman" w:hAnsi="Calibri" w:cs="Calibri"/>
+          <w:kern w:val="0"/>
+          <w:lang w:eastAsia="it-IT"/>
+          <w14:ligatures w14:val="none"/>
+        </w:rPr>
+        <w:t>SDC aperto finchè:</w:t>
+      </w:r>
+    </w:p>
+    <w:p>
+      <w:pPr>
+        <w:pStyle w:val="Paragrafoelenco"/>
+        <w:numPr>
+          <w:ilvl w:val="0"/>
+          <w:numId w:val="2"/>
+        </w:numPr>
+        <w:spacing w:after="0" w:line="240" w:lineRule="auto"/>
+        <w:rPr>
+          <w:rFonts w:ascii="Calibri" w:eastAsia="Times New Roman" w:hAnsi="Calibri" w:cs="Calibri"/>
+          <w:kern w:val="0"/>
+          <w:lang w:eastAsia="it-IT"/>
+          <w14:ligatures w14:val="none"/>
+        </w:rPr>
+      </w:pPr>
+      <w:r>
+        <w:rPr>
+          <w:rFonts w:ascii="Calibri" w:eastAsia="Times New Roman" w:hAnsi="Calibri" w:cs="Calibri"/>
+          <w:kern w:val="0"/>
+          <w:lang w:eastAsia="it-IT"/>
+          <w14:ligatures w14:val="none"/>
+        </w:rPr>
+        <w:t>giro il master switch da off a on (quando voglio)</w:t>
+      </w:r>
+    </w:p>
+    <w:p>
+      <w:pPr>
+        <w:pStyle w:val="Paragrafoelenco"/>
+        <w:numPr>
+          <w:ilvl w:val="0"/>
+          <w:numId w:val="2"/>
+        </w:numPr>
+        <w:spacing w:after="0" w:line="240" w:lineRule="auto"/>
+        <w:rPr>
+          <w:rFonts w:ascii="Calibri" w:eastAsia="Times New Roman" w:hAnsi="Calibri" w:cs="Calibri"/>
+          <w:kern w:val="0"/>
+          <w:lang w:eastAsia="it-IT"/>
+          <w14:ligatures w14:val="none"/>
+        </w:rPr>
+      </w:pPr>
+      <w:r>
+        <w:rPr>
+          <w:rFonts w:ascii="Calibri" w:eastAsia="Times New Roman" w:hAnsi="Calibri" w:cs="Calibri"/>
+          <w:kern w:val="0"/>
+          <w:lang w:eastAsia="it-IT"/>
+          <w14:ligatures w14:val="none"/>
+        </w:rPr>
+        <w:t>BSPD si resetta se la condizione di guasto non persiste per più di 10s</w:t>
+      </w:r>
+    </w:p>
+    <w:p>
+      <w:pPr>
+        <w:spacing w:after="0" w:line="240" w:lineRule="auto"/>
+        <w:rPr>
+          <w:rFonts w:ascii="Calibri" w:eastAsia="Times New Roman" w:hAnsi="Calibri" w:cs="Calibri"/>
+          <w:kern w:val="0"/>
+          <w:lang w:eastAsia="it-IT"/>
+          <w14:ligatures w14:val="none"/>
+        </w:rPr>
+      </w:pPr>
+      <w:r>
+        <w:rPr>
+          <w:rFonts w:ascii="Calibri" w:eastAsia="Times New Roman" w:hAnsi="Calibri" w:cs="Calibri"/>
+          <w:kern w:val="0"/>
+          <w:lang w:eastAsia="it-IT"/>
+          <w14:ligatures w14:val="none"/>
+        </w:rPr>
+        <w:t>Si apre SDC se il guasto persiste per più di 500ms</w:t>
+      </w:r>
+    </w:p>
+    <w:p>
+      <w:pPr>
+        <w:spacing w:after="0" w:line="240" w:lineRule="auto"/>
+        <w:rPr>
+          <w:rFonts w:ascii="Calibri" w:eastAsia="Times New Roman" w:hAnsi="Calibri" w:cs="Calibri"/>
+          <w:kern w:val="0"/>
+          <w:lang w:eastAsia="it-IT"/>
+          <w14:ligatures w14:val="none"/>
+        </w:rPr>
+      </w:pPr>
+    </w:p>
+    <w:p>
+      <w:pPr>
+        <w:spacing w:after="0" w:line="240" w:lineRule="auto"/>
+        <w:rPr>
+          <w:rFonts w:ascii="Calibri" w:eastAsia="Times New Roman" w:hAnsi="Calibri" w:cs="Calibri"/>
+          <w:kern w:val="0"/>
+          <w:lang w:eastAsia="it-IT"/>
+          <w14:ligatures w14:val="none"/>
+        </w:rPr>
+      </w:pPr>
+    </w:p>
+    <w:p>
+      <w:pPr>
+        <w:spacing w:after="0" w:line="240" w:lineRule="auto"/>
+        <w:rPr>
+          <w:rFonts w:ascii="Calibri" w:eastAsia="Times New Roman" w:hAnsi="Calibri" w:cs="Calibri"/>
+          <w:kern w:val="0"/>
+          <w:lang w:eastAsia="it-IT"/>
+          <w14:ligatures w14:val="none"/>
+        </w:rPr>
+      </w:pPr>
+    </w:p>
+    <w:p>
+      <w:pPr>
+        <w:spacing w:after="0" w:line="240" w:lineRule="auto"/>
+        <w:rPr>
+          <w:rFonts w:ascii="Calibri" w:eastAsia="Times New Roman" w:hAnsi="Calibri" w:cs="Calibri"/>
+          <w:kern w:val="0"/>
+          <w:lang w:eastAsia="it-IT"/>
+          <w14:ligatures w14:val="none"/>
+        </w:rPr>
+      </w:pPr>
+    </w:p>
+    <w:p>
+      <w:pPr>
+        <w:spacing w:after="0" w:line="240" w:lineRule="auto"/>
+        <w:rPr>
+          <w:rFonts w:ascii="Calibri" w:eastAsia="Times New Roman" w:hAnsi="Calibri" w:cs="Calibri"/>
+          <w:kern w:val="0"/>
+          <w:lang w:eastAsia="it-IT"/>
+          <w14:ligatures w14:val="none"/>
+        </w:rPr>
+      </w:pPr>
+    </w:p>
+    <w:p>
+      <w:pPr>
+        <w:spacing w:after="0" w:line="240" w:lineRule="auto"/>
+        <w:rPr>
+          <w:rFonts w:ascii="Calibri" w:eastAsia="Times New Roman" w:hAnsi="Calibri" w:cs="Calibri"/>
+          <w:kern w:val="0"/>
+          <w:lang w:eastAsia="it-IT"/>
+          <w14:ligatures w14:val="none"/>
+        </w:rPr>
+      </w:pPr>
+    </w:p>
+    <w:p>
+      <w:pPr>
+        <w:spacing w:after="0" w:line="240" w:lineRule="auto"/>
+        <w:rPr>
+          <w:rFonts w:ascii="Calibri" w:eastAsia="Times New Roman" w:hAnsi="Calibri" w:cs="Calibri"/>
+          <w:kern w:val="0"/>
+          <w:lang w:eastAsia="it-IT"/>
+          <w14:ligatures w14:val="none"/>
+        </w:rPr>
+      </w:pPr>
+    </w:p>
+    <w:p>
+      <w:pPr>
+        <w:spacing w:after="0" w:line="240" w:lineRule="auto"/>
+        <w:rPr>
+          <w:rFonts w:ascii="Calibri" w:eastAsia="Times New Roman" w:hAnsi="Calibri" w:cs="Calibri"/>
+          <w:kern w:val="0"/>
+          <w:lang w:eastAsia="it-IT"/>
+          <w14:ligatures w14:val="none"/>
+        </w:rPr>
+      </w:pPr>
+    </w:p>
+    <w:p>
+      <w:pPr>
+        <w:spacing w:after="0" w:line="240" w:lineRule="auto"/>
+        <w:rPr>
+          <w:rFonts w:ascii="Calibri" w:eastAsia="Times New Roman" w:hAnsi="Calibri" w:cs="Calibri"/>
+          <w:kern w:val="0"/>
+          <w:lang w:eastAsia="it-IT"/>
+          <w14:ligatures w14:val="none"/>
+        </w:rPr>
+      </w:pPr>
+    </w:p>
+    <w:p>
+      <w:pPr>
+        <w:spacing w:after="0" w:line="240" w:lineRule="auto"/>
+        <w:rPr>
+          <w:rFonts w:ascii="Calibri" w:eastAsia="Times New Roman" w:hAnsi="Calibri" w:cs="Calibri"/>
+          <w:kern w:val="0"/>
+          <w:lang w:eastAsia="it-IT"/>
+          <w14:ligatures w14:val="none"/>
+        </w:rPr>
+      </w:pPr>
+    </w:p>
+    <w:p>
+      <w:pPr>
+        <w:spacing w:after="0" w:line="240" w:lineRule="auto"/>
+        <w:rPr>
+          <w:rFonts w:ascii="Calibri" w:eastAsia="Times New Roman" w:hAnsi="Calibri" w:cs="Calibri"/>
+          <w:kern w:val="0"/>
+          <w:lang w:eastAsia="it-IT"/>
+          <w14:ligatures w14:val="none"/>
+        </w:rPr>
+      </w:pPr>
+    </w:p>
+    <w:p>
+      <w:pPr>
+        <w:spacing w:after="0" w:line="240" w:lineRule="auto"/>
+        <w:rPr>
+          <w:rFonts w:ascii="Calibri" w:eastAsia="Times New Roman" w:hAnsi="Calibri" w:cs="Calibri"/>
+          <w:kern w:val="0"/>
+          <w:lang w:eastAsia="it-IT"/>
+          <w14:ligatures w14:val="none"/>
+        </w:rPr>
+      </w:pPr>
+    </w:p>
+    <w:p>
+      <w:pPr>
+        <w:spacing w:after="0" w:line="240" w:lineRule="auto"/>
+        <w:rPr>
+          <w:rFonts w:ascii="Calibri" w:eastAsia="Times New Roman" w:hAnsi="Calibri" w:cs="Calibri"/>
+          <w:kern w:val="0"/>
+          <w:lang w:eastAsia="it-IT"/>
+          <w14:ligatures w14:val="none"/>
+        </w:rPr>
+      </w:pPr>
+    </w:p>
+    <w:p>
+      <w:pPr>
+        <w:spacing w:after="0" w:line="240" w:lineRule="auto"/>
+        <w:rPr>
+          <w:rFonts w:ascii="Calibri" w:eastAsia="Times New Roman" w:hAnsi="Calibri" w:cs="Calibri"/>
+          <w:kern w:val="0"/>
+          <w:lang w:eastAsia="it-IT"/>
+          <w14:ligatures w14:val="none"/>
+        </w:rPr>
+      </w:pPr>
+    </w:p>
+    <w:p>
+      <w:pPr>
+        <w:spacing w:after="0" w:line="240" w:lineRule="auto"/>
+        <w:rPr>
+          <w:rFonts w:ascii="Calibri" w:eastAsia="Times New Roman" w:hAnsi="Calibri" w:cs="Calibri"/>
+          <w:kern w:val="0"/>
+          <w:lang w:eastAsia="it-IT"/>
+          <w14:ligatures w14:val="none"/>
+        </w:rPr>
+      </w:pPr>
+    </w:p>
+    <w:p>
+      <w:pPr>
+        <w:spacing w:after="0" w:line="240" w:lineRule="auto"/>
+        <w:rPr>
+          <w:rFonts w:ascii="Calibri" w:eastAsia="Times New Roman" w:hAnsi="Calibri" w:cs="Calibri"/>
+          <w:kern w:val="0"/>
+          <w:lang w:eastAsia="it-IT"/>
+          <w14:ligatures w14:val="none"/>
+        </w:rPr>
+      </w:pPr>
+    </w:p>
+    <w:p>
+      <w:pPr>
+        <w:spacing w:after="0" w:line="240" w:lineRule="auto"/>
+        <w:rPr>
+          <w:rFonts w:ascii="Calibri" w:eastAsia="Times New Roman" w:hAnsi="Calibri" w:cs="Calibri"/>
+          <w:kern w:val="0"/>
+          <w:lang w:eastAsia="it-IT"/>
+          <w14:ligatures w14:val="none"/>
+        </w:rPr>
+      </w:pPr>
+    </w:p>
+    <w:p>
+      <w:pPr>
+        <w:spacing w:after="0" w:line="240" w:lineRule="auto"/>
+        <w:rPr>
+          <w:rFonts w:ascii="Calibri" w:eastAsia="Times New Roman" w:hAnsi="Calibri" w:cs="Calibri"/>
+          <w:kern w:val="0"/>
+          <w:lang w:eastAsia="it-IT"/>
+          <w14:ligatures w14:val="none"/>
+        </w:rPr>
+      </w:pPr>
+    </w:p>
+    <w:p>
+      <w:pPr>
+        <w:spacing w:after="0" w:line="240" w:lineRule="auto"/>
+        <w:rPr>
+          <w:rFonts w:ascii="Calibri" w:eastAsia="Times New Roman" w:hAnsi="Calibri" w:cs="Calibri"/>
+          <w:kern w:val="0"/>
+          <w:lang w:eastAsia="it-IT"/>
+          <w14:ligatures w14:val="none"/>
+        </w:rPr>
+      </w:pPr>
+    </w:p>
+    <w:p>
+      <w:pPr>
+        <w:spacing w:after="0" w:line="240" w:lineRule="auto"/>
+        <w:rPr>
+          <w:rFonts w:ascii="Calibri" w:eastAsia="Times New Roman" w:hAnsi="Calibri" w:cs="Calibri"/>
+          <w:kern w:val="0"/>
+          <w:lang w:eastAsia="it-IT"/>
+          <w14:ligatures w14:val="none"/>
+        </w:rPr>
+      </w:pPr>
+    </w:p>
+    <w:p>
+      <w:pPr>
+        <w:spacing w:after="0" w:line="240" w:lineRule="auto"/>
+        <w:rPr>
+          <w:rFonts w:ascii="Calibri" w:eastAsia="Times New Roman" w:hAnsi="Calibri" w:cs="Calibri"/>
+          <w:kern w:val="0"/>
+          <w:lang w:eastAsia="it-IT"/>
+          <w14:ligatures w14:val="none"/>
+        </w:rPr>
+      </w:pPr>
+    </w:p>
+    <w:p>
+      <w:pPr>
+        <w:spacing w:after="0" w:line="240" w:lineRule="auto"/>
+        <w:rPr>
+          <w:rFonts w:ascii="Calibri" w:eastAsia="Times New Roman" w:hAnsi="Calibri" w:cs="Calibri"/>
+          <w:kern w:val="0"/>
+          <w:lang w:eastAsia="it-IT"/>
+          <w14:ligatures w14:val="none"/>
+        </w:rPr>
+      </w:pPr>
+    </w:p>
+    <w:p>
+      <w:pPr>
+        <w:spacing w:after="0" w:line="240" w:lineRule="auto"/>
+        <w:rPr>
+          <w:rFonts w:ascii="Calibri" w:eastAsia="Times New Roman" w:hAnsi="Calibri" w:cs="Calibri"/>
+          <w:kern w:val="0"/>
+          <w:lang w:eastAsia="it-IT"/>
+          <w14:ligatures w14:val="none"/>
+        </w:rPr>
+      </w:pPr>
+    </w:p>
+    <w:p>
+      <w:pPr>
+        <w:spacing w:after="0" w:line="240" w:lineRule="auto"/>
+        <w:rPr>
+          <w:rFonts w:ascii="Calibri" w:eastAsia="Times New Roman" w:hAnsi="Calibri" w:cs="Calibri"/>
+          <w:kern w:val="0"/>
+          <w:lang w:eastAsia="it-IT"/>
+          <w14:ligatures w14:val="none"/>
+        </w:rPr>
+      </w:pPr>
+    </w:p>
+    <w:p>
+      <w:pPr>
+        <w:spacing w:after="0" w:line="240" w:lineRule="auto"/>
+        <w:rPr>
+          <w:rFonts w:ascii="Calibri" w:eastAsia="Times New Roman" w:hAnsi="Calibri" w:cs="Calibri"/>
+          <w:kern w:val="0"/>
+          <w:lang w:eastAsia="it-IT"/>
+          <w14:ligatures w14:val="none"/>
+        </w:rPr>
+      </w:pPr>
+    </w:p>
+    <w:p>
+      <w:pPr>
+        <w:spacing w:after="0" w:line="240" w:lineRule="auto"/>
+        <w:rPr>
+          <w:rFonts w:ascii="Calibri" w:eastAsia="Times New Roman" w:hAnsi="Calibri" w:cs="Calibri"/>
+          <w:kern w:val="0"/>
+          <w:lang w:eastAsia="it-IT"/>
+          <w14:ligatures w14:val="none"/>
+        </w:rPr>
+      </w:pPr>
+    </w:p>
+    <w:p>
+      <w:pPr>
+        <w:spacing w:after="0" w:line="240" w:lineRule="auto"/>
+        <w:rPr>
+          <w:rFonts w:ascii="Calibri" w:eastAsia="Times New Roman" w:hAnsi="Calibri" w:cs="Calibri"/>
+          <w:kern w:val="0"/>
+          <w:lang w:eastAsia="it-IT"/>
+          <w14:ligatures w14:val="none"/>
+        </w:rPr>
+      </w:pPr>
+    </w:p>
+    <w:p>
+      <w:pPr>
+        <w:spacing w:after="0" w:line="240" w:lineRule="auto"/>
+        <w:rPr>
+          <w:rFonts w:ascii="Calibri" w:eastAsia="Times New Roman" w:hAnsi="Calibri" w:cs="Calibri"/>
+          <w:kern w:val="0"/>
+          <w:lang w:eastAsia="it-IT"/>
+          <w14:ligatures w14:val="none"/>
+        </w:rPr>
+      </w:pPr>
+    </w:p>
+    <w:p>
+      <w:pPr>
+        <w:spacing w:after="0" w:line="240" w:lineRule="auto"/>
+        <w:rPr>
+          <w:rFonts w:ascii="Calibri" w:eastAsia="Times New Roman" w:hAnsi="Calibri" w:cs="Calibri"/>
+          <w:kern w:val="0"/>
+          <w:lang w:eastAsia="it-IT"/>
+          <w14:ligatures w14:val="none"/>
+        </w:rPr>
+      </w:pPr>
+    </w:p>
+    <w:p>
+      <w:pPr>
+        <w:spacing w:after="0" w:line="240" w:lineRule="auto"/>
+        <w:rPr>
+          <w:rFonts w:ascii="Calibri" w:eastAsia="Times New Roman" w:hAnsi="Calibri" w:cs="Calibri"/>
+          <w:kern w:val="0"/>
+          <w:lang w:eastAsia="it-IT"/>
+          <w14:ligatures w14:val="none"/>
+        </w:rPr>
+      </w:pPr>
+    </w:p>
+    <w:p>
+      <w:pPr>
+        <w:spacing w:after="0" w:line="240" w:lineRule="auto"/>
+        <w:rPr>
+          <w:rFonts w:ascii="Calibri" w:eastAsia="Times New Roman" w:hAnsi="Calibri" w:cs="Calibri"/>
+          <w:kern w:val="0"/>
+          <w:lang w:eastAsia="it-IT"/>
+          <w14:ligatures w14:val="none"/>
+        </w:rPr>
+      </w:pPr>
+    </w:p>
+    <w:p>
+      <w:pPr>
+        <w:spacing w:after="0" w:line="240" w:lineRule="auto"/>
+        <w:rPr>
+          <w:rFonts w:ascii="Calibri" w:eastAsia="Times New Roman" w:hAnsi="Calibri" w:cs="Calibri"/>
+          <w:b/>
+          <w:bCs/>
+          <w:kern w:val="0"/>
+          <w:sz w:val="28"/>
+          <w:szCs w:val="28"/>
+          <w:lang w:eastAsia="it-IT"/>
+          <w14:ligatures w14:val="none"/>
+        </w:rPr>
+      </w:pPr>
+      <w:r>
+        <w:rPr>
+          <w:rFonts w:ascii="Calibri" w:eastAsia="Times New Roman" w:hAnsi="Calibri" w:cs="Calibri"/>
+          <w:b/>
+          <w:bCs/>
+          <w:kern w:val="0"/>
+          <w:sz w:val="28"/>
+          <w:szCs w:val="28"/>
+          <w:lang w:eastAsia="it-IT"/>
+          <w14:ligatures w14:val="none"/>
+        </w:rPr>
+        <w:lastRenderedPageBreak/>
+        <w:t>LOGICA</w:t>
+      </w:r>
+    </w:p>
+    <w:p>
+      <w:pPr>
+        <w:spacing w:after="0" w:line="240" w:lineRule="auto"/>
+        <w:rPr>
+          <w:rFonts w:ascii="Calibri" w:eastAsia="Times New Roman" w:hAnsi="Calibri" w:cs="Calibri"/>
+          <w:kern w:val="0"/>
+          <w:lang w:eastAsia="it-IT"/>
+          <w14:ligatures w14:val="none"/>
+        </w:rPr>
+      </w:pPr>
+      <w:r>
+        <w:rPr>
+          <w:rFonts w:ascii="Calibri" w:eastAsia="Times New Roman" w:hAnsi="Calibri" w:cs="Calibri"/>
+          <w:kern w:val="0"/>
+          <w:lang w:eastAsia="it-IT"/>
+          <w14:ligatures w14:val="none"/>
+        </w:rPr>
+        <w:t xml:space="preserve">Quando tutte le condizioni sono soddisfatte il segnale è </w:t>
+      </w:r>
+      <w:r>
+        <w:rPr>
+          <w:rFonts w:ascii="Calibri" w:eastAsia="Times New Roman" w:hAnsi="Calibri" w:cs="Calibri"/>
+          <w:kern w:val="0"/>
+          <w:lang w:eastAsia="it-IT"/>
+          <w14:ligatures w14:val="none"/>
+        </w:rPr>
+        <w:t>1</w:t>
+      </w:r>
+      <w:r>
+        <w:rPr>
+          <w:rFonts w:ascii="Calibri" w:eastAsia="Times New Roman" w:hAnsi="Calibri" w:cs="Calibri"/>
+          <w:kern w:val="0"/>
+          <w:lang w:eastAsia="it-IT"/>
+          <w14:ligatures w14:val="none"/>
+        </w:rPr>
+        <w:t xml:space="preserve"> (ora usiamo 0 e quindi cambiamo logica</w:t>
+      </w:r>
+      <w:r>
+        <w:rPr>
+          <w:rFonts w:ascii="Calibri" w:eastAsia="Times New Roman" w:hAnsi="Calibri" w:cs="Calibri"/>
+          <w:kern w:val="0"/>
+          <w:lang w:eastAsia="it-IT"/>
+          <w14:ligatures w14:val="none"/>
+        </w:rPr>
+        <w:t>, da rifare</w:t>
+      </w:r>
+      <w:r>
+        <w:rPr>
+          <w:rFonts w:ascii="Calibri" w:eastAsia="Times New Roman" w:hAnsi="Calibri" w:cs="Calibri"/>
+          <w:kern w:val="0"/>
+          <w:lang w:eastAsia="it-IT"/>
+          <w14:ligatures w14:val="none"/>
+        </w:rPr>
+        <w:t>)</w:t>
       </w:r>
     </w:p>
     <w:p>
@@ -83,39 +962,8 @@
           <w:lang w:eastAsia="it-IT"/>
           <w14:ligatures w14:val="none"/>
         </w:rPr>
-        <w:t>Sensori non in short-</w:t>
+        <w:t>Sensori non in short-circuit o non in open-circuit</w:t>
       </w:r>
-      <w:proofErr w:type="spellStart"/>
-      <w:r>
-        <w:rPr>
-          <w:rFonts w:ascii="Calibri" w:eastAsia="Times New Roman" w:hAnsi="Calibri" w:cs="Calibri"/>
-          <w:kern w:val="0"/>
-          <w:lang w:eastAsia="it-IT"/>
-          <w14:ligatures w14:val="none"/>
-        </w:rPr>
-        <w:t>circuit</w:t>
-      </w:r>
-      <w:proofErr w:type="spellEnd"/>
-      <w:r>
-        <w:rPr>
-          <w:rFonts w:ascii="Calibri" w:eastAsia="Times New Roman" w:hAnsi="Calibri" w:cs="Calibri"/>
-          <w:kern w:val="0"/>
-          <w:lang w:eastAsia="it-IT"/>
-          <w14:ligatures w14:val="none"/>
-        </w:rPr>
-        <w:t xml:space="preserve"> o non in open-</w:t>
-      </w:r>
-      <w:proofErr w:type="spellStart"/>
-      <w:r>
-        <w:rPr>
-          <w:rFonts w:ascii="Calibri" w:eastAsia="Times New Roman" w:hAnsi="Calibri" w:cs="Calibri"/>
-          <w:kern w:val="0"/>
-          <w:lang w:eastAsia="it-IT"/>
-          <w14:ligatures w14:val="none"/>
-        </w:rPr>
-        <w:t>circuit</w:t>
-      </w:r>
-      <w:proofErr w:type="spellEnd"/>
     </w:p>
     <w:p>
       <w:pPr>
@@ -139,27 +987,7 @@
           <w:lang w:eastAsia="it-IT"/>
           <w14:ligatures w14:val="none"/>
         </w:rPr>
-        <w:t>Se non c'è hard-</w:t>
-      </w:r>
-      <w:proofErr w:type="spellStart"/>
-      <w:r>
-        <w:rPr>
-          <w:rFonts w:ascii="Calibri" w:eastAsia="Times New Roman" w:hAnsi="Calibri" w:cs="Calibri"/>
-          <w:kern w:val="0"/>
-          <w:lang w:eastAsia="it-IT"/>
-          <w14:ligatures w14:val="none"/>
-        </w:rPr>
-        <w:t>braking</w:t>
-      </w:r>
-      <w:proofErr w:type="spellEnd"/>
-      <w:r>
-        <w:rPr>
-          <w:rFonts w:ascii="Calibri" w:eastAsia="Times New Roman" w:hAnsi="Calibri" w:cs="Calibri"/>
-          <w:kern w:val="0"/>
-          <w:lang w:eastAsia="it-IT"/>
-          <w14:ligatures w14:val="none"/>
-        </w:rPr>
-        <w:t xml:space="preserve"> + 5kW al motore</w:t>
+        <w:t>Se non c'è hard-braking + 5kW al motore</w:t>
       </w:r>
     </w:p>
     <w:p>
@@ -385,27 +1213,7 @@
                 <w:lang w:eastAsia="it-IT"/>
                 <w14:ligatures w14:val="none"/>
               </w:rPr>
-              <w:t xml:space="preserve"> </w:t>
-            </w:r>
-            <w:proofErr w:type="spellStart"/>
-            <w:r>
-              <w:rPr>
-                <w:rFonts w:ascii="Calibri" w:eastAsia="Times New Roman" w:hAnsi="Calibri" w:cs="Calibri"/>
-                <w:kern w:val="0"/>
-                <w:lang w:eastAsia="it-IT"/>
-                <w14:ligatures w14:val="none"/>
-              </w:rPr>
-              <w:t>OpAmp</w:t>
-            </w:r>
-            <w:proofErr w:type="spellEnd"/>
-            <w:r>
-              <w:rPr>
-                <w:rFonts w:ascii="Calibri" w:eastAsia="Times New Roman" w:hAnsi="Calibri" w:cs="Calibri"/>
-                <w:kern w:val="0"/>
-                <w:lang w:eastAsia="it-IT"/>
-                <w14:ligatures w14:val="none"/>
-              </w:rPr>
-              <w:t>)</w:t>
+              <w:t xml:space="preserve"> OpAmp)</w:t>
             </w:r>
           </w:p>
         </w:tc>
@@ -460,27 +1268,7 @@
                 <w:lang w:eastAsia="it-IT"/>
                 <w14:ligatures w14:val="none"/>
               </w:rPr>
-              <w:t xml:space="preserve"> </w:t>
-            </w:r>
-            <w:proofErr w:type="spellStart"/>
-            <w:r>
-              <w:rPr>
-                <w:rFonts w:ascii="Calibri" w:eastAsia="Times New Roman" w:hAnsi="Calibri" w:cs="Calibri"/>
-                <w:kern w:val="0"/>
-                <w:lang w:eastAsia="it-IT"/>
-                <w14:ligatures w14:val="none"/>
-              </w:rPr>
-              <w:t>OpAmp</w:t>
-            </w:r>
-            <w:proofErr w:type="spellEnd"/>
-            <w:r>
-              <w:rPr>
-                <w:rFonts w:ascii="Calibri" w:eastAsia="Times New Roman" w:hAnsi="Calibri" w:cs="Calibri"/>
-                <w:kern w:val="0"/>
-                <w:lang w:eastAsia="it-IT"/>
-                <w14:ligatures w14:val="none"/>
-              </w:rPr>
-              <w:t>)</w:t>
+              <w:t xml:space="preserve"> OpAmp)</w:t>
             </w:r>
           </w:p>
         </w:tc>
@@ -1253,51 +2041,7 @@
           <w:lang w:eastAsia="it-IT"/>
           <w14:ligatures w14:val="none"/>
         </w:rPr>
-        <w:t>Scegliamo questa soluzione perché in caso di guasto di entrambi i comparatori (Si assume guasto in open-</w:t>
-      </w:r>
-      <w:proofErr w:type="spellStart"/>
-      <w:r>
-        <w:rPr>
-          <w:rFonts w:ascii="Calibri" w:eastAsia="Times New Roman" w:hAnsi="Calibri" w:cs="Calibri"/>
-          <w:color w:val="FA0000"/>
-          <w:kern w:val="0"/>
-          <w:lang w:eastAsia="it-IT"/>
-          <w14:ligatures w14:val="none"/>
-        </w:rPr>
-        <w:t>circuit</w:t>
-      </w:r>
-      <w:proofErr w:type="spellEnd"/>
-      <w:r>
-        <w:rPr>
-          <w:rFonts w:ascii="Calibri" w:eastAsia="Times New Roman" w:hAnsi="Calibri" w:cs="Calibri"/>
-          <w:color w:val="FA0000"/>
-          <w:kern w:val="0"/>
-          <w:lang w:eastAsia="it-IT"/>
-          <w14:ligatures w14:val="none"/>
-        </w:rPr>
-        <w:t xml:space="preserve"> dell'</w:t>
-      </w:r>
-      <w:proofErr w:type="spellStart"/>
-      <w:r>
-        <w:rPr>
-          <w:rFonts w:ascii="Calibri" w:eastAsia="Times New Roman" w:hAnsi="Calibri" w:cs="Calibri"/>
-          <w:color w:val="FA0000"/>
-          <w:kern w:val="0"/>
-          <w:lang w:eastAsia="it-IT"/>
-          <w14:ligatures w14:val="none"/>
-        </w:rPr>
-        <w:t>opamp</w:t>
-      </w:r>
-      <w:proofErr w:type="spellEnd"/>
-      <w:r>
-        <w:rPr>
-          <w:rFonts w:ascii="Calibri" w:eastAsia="Times New Roman" w:hAnsi="Calibri" w:cs="Calibri"/>
-          <w:color w:val="FA0000"/>
-          <w:kern w:val="0"/>
-          <w:lang w:eastAsia="it-IT"/>
-          <w14:ligatures w14:val="none"/>
-        </w:rPr>
-        <w:t xml:space="preserve">) l'uscita del circuito è a livello logico basso (Stato non safe) </w:t>
+        <w:t xml:space="preserve">Scegliamo questa soluzione perché in caso di guasto di entrambi i comparatori (Si assume guasto in open-circuit dell'opamp) l'uscita del circuito è a livello logico basso (Stato non safe) </w:t>
       </w:r>
     </w:p>
     <w:p>
@@ -1398,27 +2142,7 @@
           <w:lang w:eastAsia="it-IT"/>
           <w14:ligatures w14:val="none"/>
         </w:rPr>
-        <w:t xml:space="preserve">(Nota che gli ingressi degli </w:t>
-      </w:r>
-      <w:proofErr w:type="spellStart"/>
-      <w:r>
-        <w:rPr>
-          <w:rFonts w:ascii="Calibri" w:eastAsia="Times New Roman" w:hAnsi="Calibri" w:cs="Calibri"/>
-          <w:kern w:val="0"/>
-          <w:lang w:eastAsia="it-IT"/>
-          <w14:ligatures w14:val="none"/>
-        </w:rPr>
-        <w:t>opamp</w:t>
-      </w:r>
-      <w:proofErr w:type="spellEnd"/>
-      <w:r>
-        <w:rPr>
-          <w:rFonts w:ascii="Calibri" w:eastAsia="Times New Roman" w:hAnsi="Calibri" w:cs="Calibri"/>
-          <w:kern w:val="0"/>
-          <w:lang w:eastAsia="it-IT"/>
-          <w14:ligatures w14:val="none"/>
-        </w:rPr>
-        <w:t xml:space="preserve"> sono invertiti)</w:t>
+        <w:t>(Nota che gli ingressi degli opamp sono invertiti)</w:t>
       </w:r>
     </w:p>
     <w:p>
@@ -1577,27 +2301,7 @@
                 <w:lang w:eastAsia="it-IT"/>
                 <w14:ligatures w14:val="none"/>
               </w:rPr>
-              <w:t xml:space="preserve"> </w:t>
-            </w:r>
-            <w:proofErr w:type="spellStart"/>
-            <w:r>
-              <w:rPr>
-                <w:rFonts w:ascii="Calibri" w:eastAsia="Times New Roman" w:hAnsi="Calibri" w:cs="Calibri"/>
-                <w:kern w:val="0"/>
-                <w:lang w:eastAsia="it-IT"/>
-                <w14:ligatures w14:val="none"/>
-              </w:rPr>
-              <w:t>OpAmp</w:t>
-            </w:r>
-            <w:proofErr w:type="spellEnd"/>
-            <w:r>
-              <w:rPr>
-                <w:rFonts w:ascii="Calibri" w:eastAsia="Times New Roman" w:hAnsi="Calibri" w:cs="Calibri"/>
-                <w:kern w:val="0"/>
-                <w:lang w:eastAsia="it-IT"/>
-                <w14:ligatures w14:val="none"/>
-              </w:rPr>
-              <w:t>)</w:t>
+              <w:t xml:space="preserve"> OpAmp)</w:t>
             </w:r>
           </w:p>
         </w:tc>
@@ -1652,27 +2356,7 @@
                 <w:lang w:eastAsia="it-IT"/>
                 <w14:ligatures w14:val="none"/>
               </w:rPr>
-              <w:t xml:space="preserve"> </w:t>
-            </w:r>
-            <w:proofErr w:type="spellStart"/>
-            <w:r>
-              <w:rPr>
-                <w:rFonts w:ascii="Calibri" w:eastAsia="Times New Roman" w:hAnsi="Calibri" w:cs="Calibri"/>
-                <w:kern w:val="0"/>
-                <w:lang w:eastAsia="it-IT"/>
-                <w14:ligatures w14:val="none"/>
-              </w:rPr>
-              <w:t>OpAmp</w:t>
-            </w:r>
-            <w:proofErr w:type="spellEnd"/>
-            <w:r>
-              <w:rPr>
-                <w:rFonts w:ascii="Calibri" w:eastAsia="Times New Roman" w:hAnsi="Calibri" w:cs="Calibri"/>
-                <w:kern w:val="0"/>
-                <w:lang w:eastAsia="it-IT"/>
-                <w14:ligatures w14:val="none"/>
-              </w:rPr>
-              <w:t>)</w:t>
+              <w:t xml:space="preserve"> OpAmp)</w:t>
             </w:r>
           </w:p>
         </w:tc>
@@ -2393,6 +3077,232 @@
 <file path=word/numbering.xml><?xml version="1.0" encoding="utf-8"?>
 <w:numbering xmlns:wpc="http://schemas.microsoft.com/office/word/2010/wordprocessingCanvas" xmlns:cx="http://schemas.microsoft.com/office/drawing/2014/chartex" xmlns:cx1="http://schemas.microsoft.com/office/drawing/2015/9/8/chartex" xmlns:cx2="http://schemas.microsoft.com/office/drawing/2015/10/21/chartex" xmlns:cx3="http://schemas.microsoft.com/office/drawing/2016/5/9/chartex" xmlns:cx4="http://schemas.microsoft.com/office/drawing/2016/5/10/chartex" xmlns:cx5="http://schemas.microsoft.com/office/drawing/2016/5/11/chartex" xmlns:cx6="http://schemas.microsoft.com/office/drawing/2016/5/12/chartex" xmlns:cx7="http://schemas.microsoft.com/office/drawing/2016/5/13/chartex" xmlns:cx8="http://schemas.microsoft.com/office/drawing/2016/5/14/chartex" xmlns:mc="http://schemas.openxmlformats.org/markup-compatibility/2006" xmlns:aink="http://schemas.microsoft.com/office/drawing/2016/ink" xmlns:am3d="http://schemas.microsoft.com/office/drawing/2017/model3d" xmlns:o="urn:schemas-microsoft-com:office:office" xmlns:oel="http://schemas.microsoft.com/office/2019/extlst" xmlns:r="http://schemas.openxmlformats.org/officeDocument/2006/relationships" xmlns:m="http://schemas.openxmlformats.org/officeDocument/2006/math" xmlns:v="urn:schemas-microsoft-com:vml" xmlns:wp14="http://schemas.microsoft.com/office/word/2010/wordprocessingDrawing" xmlns:wp="http://schemas.openxmlformats.org/drawingml/2006/wordprocessingDrawing" xmlns:w10="urn:schemas-microsoft-com:office:word" xmlns:w="http://schemas.openxmlformats.org/wordprocessingml/2006/main" xmlns:w14="http://schemas.microsoft.com/office/word/2010/wordml" xmlns:w15="http://schemas.microsoft.com/office/word/2012/wordml" xmlns:w16cex="http://schemas.microsoft.com/office/word/2018/wordml/cex" xmlns:w16cid="http://schemas.microsoft.com/office/word/2016/wordml/cid" xmlns:w16="http://schemas.microsoft.com/office/word/2018/wordml" xmlns:w16sdtdh="http://schemas.microsoft.com/office/word/2020/wordml/sdtdatahash" xmlns:w16se="http://schemas.microsoft.com/office/word/2015/wordml/symex" xmlns:wpg="http://schemas.microsoft.com/office/word/2010/wordprocessingGroup" xmlns:wpi="http://schemas.microsoft.com/office/word/2010/wordprocessingInk" xmlns:wne="http://schemas.microsoft.com/office/word/2006/wordml" xmlns:wps="http://schemas.microsoft.com/office/word/2010/wordprocessingShape" mc:Ignorable="w14 w15 w16se w16cid w16 w16cex w16sdtdh wp14">
   <w:abstractNum w:abstractNumId="0" w15:restartNumberingAfterBreak="0">
+    <w:nsid w:val="2EC321F5"/>
+    <w:multiLevelType w:val="hybridMultilevel"/>
+    <w:tmpl w:val="0FE2C390"/>
+    <w:lvl w:ilvl="0" w:tplc="04100001">
+      <w:start w:val="1"/>
+      <w:numFmt w:val="bullet"/>
+      <w:lvlText w:val=""/>
+      <w:lvlJc w:val="left"/>
+      <w:pPr>
+        <w:ind w:left="1477" w:hanging="360"/>
+      </w:pPr>
+      <w:rPr>
+        <w:rFonts w:ascii="Symbol" w:hAnsi="Symbol" w:hint="default"/>
+      </w:rPr>
+    </w:lvl>
+    <w:lvl w:ilvl="1" w:tplc="04100003" w:tentative="1">
+      <w:start w:val="1"/>
+      <w:numFmt w:val="bullet"/>
+      <w:lvlText w:val="o"/>
+      <w:lvlJc w:val="left"/>
+      <w:pPr>
+        <w:ind w:left="2197" w:hanging="360"/>
+      </w:pPr>
+      <w:rPr>
+        <w:rFonts w:ascii="Courier New" w:hAnsi="Courier New" w:cs="Courier New" w:hint="default"/>
+      </w:rPr>
+    </w:lvl>
+    <w:lvl w:ilvl="2" w:tplc="04100005" w:tentative="1">
+      <w:start w:val="1"/>
+      <w:numFmt w:val="bullet"/>
+      <w:lvlText w:val=""/>
+      <w:lvlJc w:val="left"/>
+      <w:pPr>
+        <w:ind w:left="2917" w:hanging="360"/>
+      </w:pPr>
+      <w:rPr>
+        <w:rFonts w:ascii="Wingdings" w:hAnsi="Wingdings" w:hint="default"/>
+      </w:rPr>
+    </w:lvl>
+    <w:lvl w:ilvl="3" w:tplc="04100001" w:tentative="1">
+      <w:start w:val="1"/>
+      <w:numFmt w:val="bullet"/>
+      <w:lvlText w:val=""/>
+      <w:lvlJc w:val="left"/>
+      <w:pPr>
+        <w:ind w:left="3637" w:hanging="360"/>
+      </w:pPr>
+      <w:rPr>
+        <w:rFonts w:ascii="Symbol" w:hAnsi="Symbol" w:hint="default"/>
+      </w:rPr>
+    </w:lvl>
+    <w:lvl w:ilvl="4" w:tplc="04100003" w:tentative="1">
+      <w:start w:val="1"/>
+      <w:numFmt w:val="bullet"/>
+      <w:lvlText w:val="o"/>
+      <w:lvlJc w:val="left"/>
+      <w:pPr>
+        <w:ind w:left="4357" w:hanging="360"/>
+      </w:pPr>
+      <w:rPr>
+        <w:rFonts w:ascii="Courier New" w:hAnsi="Courier New" w:cs="Courier New" w:hint="default"/>
+      </w:rPr>
+    </w:lvl>
+    <w:lvl w:ilvl="5" w:tplc="04100005" w:tentative="1">
+      <w:start w:val="1"/>
+      <w:numFmt w:val="bullet"/>
+      <w:lvlText w:val=""/>
+      <w:lvlJc w:val="left"/>
+      <w:pPr>
+        <w:ind w:left="5077" w:hanging="360"/>
+      </w:pPr>
+      <w:rPr>
+        <w:rFonts w:ascii="Wingdings" w:hAnsi="Wingdings" w:hint="default"/>
+      </w:rPr>
+    </w:lvl>
+    <w:lvl w:ilvl="6" w:tplc="04100001" w:tentative="1">
+      <w:start w:val="1"/>
+      <w:numFmt w:val="bullet"/>
+      <w:lvlText w:val=""/>
+      <w:lvlJc w:val="left"/>
+      <w:pPr>
+        <w:ind w:left="5797" w:hanging="360"/>
+      </w:pPr>
+      <w:rPr>
+        <w:rFonts w:ascii="Symbol" w:hAnsi="Symbol" w:hint="default"/>
+      </w:rPr>
+    </w:lvl>
+    <w:lvl w:ilvl="7" w:tplc="04100003" w:tentative="1">
+      <w:start w:val="1"/>
+      <w:numFmt w:val="bullet"/>
+      <w:lvlText w:val="o"/>
+      <w:lvlJc w:val="left"/>
+      <w:pPr>
+        <w:ind w:left="6517" w:hanging="360"/>
+      </w:pPr>
+      <w:rPr>
+        <w:rFonts w:ascii="Courier New" w:hAnsi="Courier New" w:cs="Courier New" w:hint="default"/>
+      </w:rPr>
+    </w:lvl>
+    <w:lvl w:ilvl="8" w:tplc="04100005" w:tentative="1">
+      <w:start w:val="1"/>
+      <w:numFmt w:val="bullet"/>
+      <w:lvlText w:val=""/>
+      <w:lvlJc w:val="left"/>
+      <w:pPr>
+        <w:ind w:left="7237" w:hanging="360"/>
+      </w:pPr>
+      <w:rPr>
+        <w:rFonts w:ascii="Wingdings" w:hAnsi="Wingdings" w:hint="default"/>
+      </w:rPr>
+    </w:lvl>
+  </w:abstractNum>
+  <w:abstractNum w:abstractNumId="1" w15:restartNumberingAfterBreak="0">
+    <w:nsid w:val="36DF3E25"/>
+    <w:multiLevelType w:val="hybridMultilevel"/>
+    <w:tmpl w:val="85DA62D6"/>
+    <w:lvl w:ilvl="0" w:tplc="04100001">
+      <w:start w:val="1"/>
+      <w:numFmt w:val="bullet"/>
+      <w:lvlText w:val=""/>
+      <w:lvlJc w:val="left"/>
+      <w:pPr>
+        <w:ind w:left="1431" w:hanging="360"/>
+      </w:pPr>
+      <w:rPr>
+        <w:rFonts w:ascii="Symbol" w:hAnsi="Symbol" w:hint="default"/>
+      </w:rPr>
+    </w:lvl>
+    <w:lvl w:ilvl="1" w:tplc="04100003" w:tentative="1">
+      <w:start w:val="1"/>
+      <w:numFmt w:val="bullet"/>
+      <w:lvlText w:val="o"/>
+      <w:lvlJc w:val="left"/>
+      <w:pPr>
+        <w:ind w:left="2151" w:hanging="360"/>
+      </w:pPr>
+      <w:rPr>
+        <w:rFonts w:ascii="Courier New" w:hAnsi="Courier New" w:cs="Courier New" w:hint="default"/>
+      </w:rPr>
+    </w:lvl>
+    <w:lvl w:ilvl="2" w:tplc="04100005" w:tentative="1">
+      <w:start w:val="1"/>
+      <w:numFmt w:val="bullet"/>
+      <w:lvlText w:val=""/>
+      <w:lvlJc w:val="left"/>
+      <w:pPr>
+        <w:ind w:left="2871" w:hanging="360"/>
+      </w:pPr>
+      <w:rPr>
+        <w:rFonts w:ascii="Wingdings" w:hAnsi="Wingdings" w:hint="default"/>
+      </w:rPr>
+    </w:lvl>
+    <w:lvl w:ilvl="3" w:tplc="04100001" w:tentative="1">
+      <w:start w:val="1"/>
+      <w:numFmt w:val="bullet"/>
+      <w:lvlText w:val=""/>
+      <w:lvlJc w:val="left"/>
+      <w:pPr>
+        <w:ind w:left="3591" w:hanging="360"/>
+      </w:pPr>
+      <w:rPr>
+        <w:rFonts w:ascii="Symbol" w:hAnsi="Symbol" w:hint="default"/>
+      </w:rPr>
+    </w:lvl>
+    <w:lvl w:ilvl="4" w:tplc="04100003" w:tentative="1">
+      <w:start w:val="1"/>
+      <w:numFmt w:val="bullet"/>
+      <w:lvlText w:val="o"/>
+      <w:lvlJc w:val="left"/>
+      <w:pPr>
+        <w:ind w:left="4311" w:hanging="360"/>
+      </w:pPr>
+      <w:rPr>
+        <w:rFonts w:ascii="Courier New" w:hAnsi="Courier New" w:cs="Courier New" w:hint="default"/>
+      </w:rPr>
+    </w:lvl>
+    <w:lvl w:ilvl="5" w:tplc="04100005" w:tentative="1">
+      <w:start w:val="1"/>
+      <w:numFmt w:val="bullet"/>
+      <w:lvlText w:val=""/>
+      <w:lvlJc w:val="left"/>
+      <w:pPr>
+        <w:ind w:left="5031" w:hanging="360"/>
+      </w:pPr>
+      <w:rPr>
+        <w:rFonts w:ascii="Wingdings" w:hAnsi="Wingdings" w:hint="default"/>
+      </w:rPr>
+    </w:lvl>
+    <w:lvl w:ilvl="6" w:tplc="04100001" w:tentative="1">
+      <w:start w:val="1"/>
+      <w:numFmt w:val="bullet"/>
+      <w:lvlText w:val=""/>
+      <w:lvlJc w:val="left"/>
+      <w:pPr>
+        <w:ind w:left="5751" w:hanging="360"/>
+      </w:pPr>
+      <w:rPr>
+        <w:rFonts w:ascii="Symbol" w:hAnsi="Symbol" w:hint="default"/>
+      </w:rPr>
+    </w:lvl>
+    <w:lvl w:ilvl="7" w:tplc="04100003" w:tentative="1">
+      <w:start w:val="1"/>
+      <w:numFmt w:val="bullet"/>
+      <w:lvlText w:val="o"/>
+      <w:lvlJc w:val="left"/>
+      <w:pPr>
+        <w:ind w:left="6471" w:hanging="360"/>
+      </w:pPr>
+      <w:rPr>
+        <w:rFonts w:ascii="Courier New" w:hAnsi="Courier New" w:cs="Courier New" w:hint="default"/>
+      </w:rPr>
+    </w:lvl>
+    <w:lvl w:ilvl="8" w:tplc="04100005" w:tentative="1">
+      <w:start w:val="1"/>
+      <w:numFmt w:val="bullet"/>
+      <w:lvlText w:val=""/>
+      <w:lvlJc w:val="left"/>
+      <w:pPr>
+        <w:ind w:left="7191" w:hanging="360"/>
+      </w:pPr>
+      <w:rPr>
+        <w:rFonts w:ascii="Wingdings" w:hAnsi="Wingdings" w:hint="default"/>
+      </w:rPr>
+    </w:lvl>
+  </w:abstractNum>
+  <w:abstractNum w:abstractNumId="2" w15:restartNumberingAfterBreak="0">
     <w:nsid w:val="670D3255"/>
     <w:multiLevelType w:val="multilevel"/>
     <w:tmpl w:val="665C6944"/>
@@ -2541,8 +3451,130 @@
       </w:rPr>
     </w:lvl>
   </w:abstractNum>
+  <w:abstractNum w:abstractNumId="3" w15:restartNumberingAfterBreak="0">
+    <w:nsid w:val="6E0C0C21"/>
+    <w:multiLevelType w:val="hybridMultilevel"/>
+    <w:tmpl w:val="4250449A"/>
+    <w:lvl w:ilvl="0" w:tplc="04100001">
+      <w:start w:val="1"/>
+      <w:numFmt w:val="bullet"/>
+      <w:lvlText w:val=""/>
+      <w:lvlJc w:val="left"/>
+      <w:pPr>
+        <w:ind w:left="1431" w:hanging="360"/>
+      </w:pPr>
+      <w:rPr>
+        <w:rFonts w:ascii="Symbol" w:hAnsi="Symbol" w:hint="default"/>
+      </w:rPr>
+    </w:lvl>
+    <w:lvl w:ilvl="1" w:tplc="04100003" w:tentative="1">
+      <w:start w:val="1"/>
+      <w:numFmt w:val="bullet"/>
+      <w:lvlText w:val="o"/>
+      <w:lvlJc w:val="left"/>
+      <w:pPr>
+        <w:ind w:left="2151" w:hanging="360"/>
+      </w:pPr>
+      <w:rPr>
+        <w:rFonts w:ascii="Courier New" w:hAnsi="Courier New" w:cs="Courier New" w:hint="default"/>
+      </w:rPr>
+    </w:lvl>
+    <w:lvl w:ilvl="2" w:tplc="04100005" w:tentative="1">
+      <w:start w:val="1"/>
+      <w:numFmt w:val="bullet"/>
+      <w:lvlText w:val=""/>
+      <w:lvlJc w:val="left"/>
+      <w:pPr>
+        <w:ind w:left="2871" w:hanging="360"/>
+      </w:pPr>
+      <w:rPr>
+        <w:rFonts w:ascii="Wingdings" w:hAnsi="Wingdings" w:hint="default"/>
+      </w:rPr>
+    </w:lvl>
+    <w:lvl w:ilvl="3" w:tplc="04100001" w:tentative="1">
+      <w:start w:val="1"/>
+      <w:numFmt w:val="bullet"/>
+      <w:lvlText w:val=""/>
+      <w:lvlJc w:val="left"/>
+      <w:pPr>
+        <w:ind w:left="3591" w:hanging="360"/>
+      </w:pPr>
+      <w:rPr>
+        <w:rFonts w:ascii="Symbol" w:hAnsi="Symbol" w:hint="default"/>
+      </w:rPr>
+    </w:lvl>
+    <w:lvl w:ilvl="4" w:tplc="04100003" w:tentative="1">
+      <w:start w:val="1"/>
+      <w:numFmt w:val="bullet"/>
+      <w:lvlText w:val="o"/>
+      <w:lvlJc w:val="left"/>
+      <w:pPr>
+        <w:ind w:left="4311" w:hanging="360"/>
+      </w:pPr>
+      <w:rPr>
+        <w:rFonts w:ascii="Courier New" w:hAnsi="Courier New" w:cs="Courier New" w:hint="default"/>
+      </w:rPr>
+    </w:lvl>
+    <w:lvl w:ilvl="5" w:tplc="04100005" w:tentative="1">
+      <w:start w:val="1"/>
+      <w:numFmt w:val="bullet"/>
+      <w:lvlText w:val=""/>
+      <w:lvlJc w:val="left"/>
+      <w:pPr>
+        <w:ind w:left="5031" w:hanging="360"/>
+      </w:pPr>
+      <w:rPr>
+        <w:rFonts w:ascii="Wingdings" w:hAnsi="Wingdings" w:hint="default"/>
+      </w:rPr>
+    </w:lvl>
+    <w:lvl w:ilvl="6" w:tplc="04100001" w:tentative="1">
+      <w:start w:val="1"/>
+      <w:numFmt w:val="bullet"/>
+      <w:lvlText w:val=""/>
+      <w:lvlJc w:val="left"/>
+      <w:pPr>
+        <w:ind w:left="5751" w:hanging="360"/>
+      </w:pPr>
+      <w:rPr>
+        <w:rFonts w:ascii="Symbol" w:hAnsi="Symbol" w:hint="default"/>
+      </w:rPr>
+    </w:lvl>
+    <w:lvl w:ilvl="7" w:tplc="04100003" w:tentative="1">
+      <w:start w:val="1"/>
+      <w:numFmt w:val="bullet"/>
+      <w:lvlText w:val="o"/>
+      <w:lvlJc w:val="left"/>
+      <w:pPr>
+        <w:ind w:left="6471" w:hanging="360"/>
+      </w:pPr>
+      <w:rPr>
+        <w:rFonts w:ascii="Courier New" w:hAnsi="Courier New" w:cs="Courier New" w:hint="default"/>
+      </w:rPr>
+    </w:lvl>
+    <w:lvl w:ilvl="8" w:tplc="04100005" w:tentative="1">
+      <w:start w:val="1"/>
+      <w:numFmt w:val="bullet"/>
+      <w:lvlText w:val=""/>
+      <w:lvlJc w:val="left"/>
+      <w:pPr>
+        <w:ind w:left="7191" w:hanging="360"/>
+      </w:pPr>
+      <w:rPr>
+        <w:rFonts w:ascii="Wingdings" w:hAnsi="Wingdings" w:hint="default"/>
+      </w:rPr>
+    </w:lvl>
+  </w:abstractNum>
   <w:num w:numId="1" w16cid:durableId="1623266283">
+    <w:abstractNumId w:val="2"/>
+  </w:num>
+  <w:num w:numId="2" w16cid:durableId="771364936">
     <w:abstractNumId w:val="0"/>
+  </w:num>
+  <w:num w:numId="3" w16cid:durableId="870995662">
+    <w:abstractNumId w:val="3"/>
+  </w:num>
+  <w:num w:numId="4" w16cid:durableId="1517381132">
+    <w:abstractNumId w:val="1"/>
   </w:num>
 </w:numbering>
 </file>
@@ -2994,6 +4026,17 @@
       <w14:ligatures w14:val="none"/>
     </w:rPr>
   </w:style>
+  <w:style w:type="paragraph" w:styleId="Paragrafoelenco">
+    <w:name w:val="List Paragraph"/>
+    <w:basedOn w:val="Normale"/>
+    <w:uiPriority w:val="34"/>
+    <w:qFormat/>
+    <w:rsid w:val="00F27341"/>
+    <w:pPr>
+      <w:ind w:left="720"/>
+      <w:contextualSpacing/>
+    </w:pPr>
+  </w:style>
 </w:styles>
 </file>
 

</xml_diff>